<commit_message>
Bug fixes and improvements.
</commit_message>
<xml_diff>
--- a/docs/策划书.docx
+++ b/docs/策划书.docx
@@ -2223,44 +2223,62 @@
         <w:pStyle w:val="ListParagraph"/>
         <w:ind w:left="840" w:firstLineChars="0"/>
         <w:rPr>
-          <w:rFonts w:ascii="宋体" w:eastAsia="宋体" w:hAnsi="宋体" w:hint="eastAsia"/>
-          <w:sz w:val="24"/>
-        </w:rPr>
-      </w:pPr>
-      <w:r>
-        <w:rPr>
-          <w:rFonts w:ascii="宋体" w:eastAsia="宋体" w:hAnsi="宋体" w:hint="eastAsia"/>
-          <w:sz w:val="24"/>
-        </w:rPr>
-        <w:t>华南农业大学</w:t>
+          <w:rFonts w:ascii="华文楷体" w:eastAsia="华文楷体" w:hAnsi="华文楷体"/>
+          <w:b/>
+          <w:bCs/>
+          <w:sz w:val="24"/>
+        </w:rPr>
+      </w:pPr>
+      <w:r>
+        <w:rPr>
+          <w:rFonts w:ascii="宋体" w:eastAsia="宋体" w:hAnsi="宋体" w:hint="eastAsia"/>
+          <w:sz w:val="24"/>
+        </w:rPr>
+        <w:t>华南农业大学学生科技创新与创业联合会自科部第十四届副部长，五年</w:t>
+      </w:r>
+      <w:r>
+        <w:rPr>
+          <w:rFonts w:ascii="宋体" w:eastAsia="宋体" w:hAnsi="宋体"/>
+          <w:sz w:val="24"/>
+        </w:rPr>
+        <w:t>Web全</w:t>
       </w:r>
       <w:proofErr w:type="gramStart"/>
       <w:r>
         <w:rPr>
-          <w:rFonts w:ascii="宋体" w:eastAsia="宋体" w:hAnsi="宋体" w:hint="eastAsia"/>
-          <w:sz w:val="24"/>
-        </w:rPr>
-        <w:t>校科技</w:t>
+          <w:rFonts w:ascii="宋体" w:eastAsia="宋体" w:hAnsi="宋体"/>
+          <w:sz w:val="24"/>
+        </w:rPr>
+        <w:t>栈</w:t>
       </w:r>
       <w:proofErr w:type="gramEnd"/>
       <w:r>
         <w:rPr>
-          <w:rFonts w:ascii="宋体" w:eastAsia="宋体" w:hAnsi="宋体" w:hint="eastAsia"/>
-          <w:sz w:val="24"/>
-        </w:rPr>
-        <w:t>创新与创业联合会社科部第十四届</w:t>
-      </w:r>
-      <w:r>
-        <w:rPr>
-          <w:rFonts w:ascii="宋体" w:eastAsia="宋体" w:hAnsi="宋体" w:hint="eastAsia"/>
-          <w:sz w:val="24"/>
-        </w:rPr>
-        <w:t>副部长，6年Web全</w:t>
+          <w:rFonts w:ascii="宋体" w:eastAsia="宋体" w:hAnsi="宋体"/>
+          <w:sz w:val="24"/>
+        </w:rPr>
+        <w:t>开发经验，拥有深厚的计算机科学基础，精通JavaScript、TypeScript、C/C++、Python、Java 等编程语言，掌握Node.js、Vue.js、React、Nuxt.js、Electron、</w:t>
+      </w:r>
+      <w:proofErr w:type="spellStart"/>
+      <w:r>
+        <w:rPr>
+          <w:rFonts w:ascii="宋体" w:eastAsia="宋体" w:hAnsi="宋体"/>
+          <w:sz w:val="24"/>
+        </w:rPr>
+        <w:t>uni</w:t>
+      </w:r>
+      <w:proofErr w:type="spellEnd"/>
+      <w:r>
+        <w:rPr>
+          <w:rFonts w:ascii="宋体" w:eastAsia="宋体" w:hAnsi="宋体"/>
+          <w:sz w:val="24"/>
+        </w:rPr>
+        <w:t>-app、Android 开发等技术</w:t>
       </w:r>
       <w:proofErr w:type="gramStart"/>
       <w:r>
         <w:rPr>
-          <w:rFonts w:ascii="宋体" w:eastAsia="宋体" w:hAnsi="宋体" w:hint="eastAsia"/>
+          <w:rFonts w:ascii="宋体" w:eastAsia="宋体" w:hAnsi="宋体"/>
           <w:sz w:val="24"/>
         </w:rPr>
         <w:t>栈</w:t>
@@ -2268,83 +2286,46 @@
       <w:proofErr w:type="gramEnd"/>
       <w:r>
         <w:rPr>
-          <w:rFonts w:ascii="宋体" w:eastAsia="宋体" w:hAnsi="宋体" w:hint="eastAsia"/>
-          <w:sz w:val="24"/>
-        </w:rPr>
-        <w:t>开发经验</w:t>
-      </w:r>
-      <w:r>
-        <w:rPr>
-          <w:rFonts w:ascii="宋体" w:eastAsia="宋体" w:hAnsi="宋体" w:hint="eastAsia"/>
-          <w:sz w:val="24"/>
-        </w:rPr>
-        <w:t>，</w:t>
-      </w:r>
-      <w:r>
-        <w:rPr>
-          <w:rFonts w:ascii="宋体" w:eastAsia="宋体" w:hAnsi="宋体" w:hint="eastAsia"/>
-          <w:sz w:val="24"/>
-        </w:rPr>
-        <w:t>曾开发出多款前端上市产品</w:t>
-      </w:r>
-      <w:r>
-        <w:rPr>
-          <w:rFonts w:ascii="宋体" w:eastAsia="宋体" w:hAnsi="宋体" w:hint="eastAsia"/>
-          <w:sz w:val="24"/>
-        </w:rPr>
-        <w:t>。熟练掌握HTML、CSS、JavaScript、TypeScript、Node.js</w:t>
-      </w:r>
-      <w:r>
-        <w:rPr>
-          <w:rFonts w:ascii="宋体" w:eastAsia="宋体" w:hAnsi="宋体" w:hint="eastAsia"/>
-          <w:sz w:val="24"/>
-        </w:rPr>
-        <w:t>等编程语言与Vue、React等框架。</w:t>
-      </w:r>
-      <w:r>
-        <w:rPr>
-          <w:rFonts w:ascii="宋体" w:eastAsia="宋体" w:hAnsi="宋体" w:hint="eastAsia"/>
-          <w:sz w:val="24"/>
-        </w:rPr>
-        <w:t>同时作为队长，负责统筹整个项目的实施；将项目转化为实际成果</w:t>
-      </w:r>
-      <w:r>
-        <w:rPr>
-          <w:rFonts w:ascii="宋体" w:eastAsia="宋体" w:hAnsi="宋体" w:hint="eastAsia"/>
-          <w:sz w:val="24"/>
-        </w:rPr>
-        <w:t>。</w:t>
+          <w:rFonts w:ascii="宋体" w:eastAsia="宋体" w:hAnsi="宋体"/>
+          <w:sz w:val="24"/>
+        </w:rPr>
+        <w:t>，主要负</w:t>
+      </w:r>
+      <w:r>
+        <w:rPr>
+          <w:rFonts w:ascii="宋体" w:eastAsia="宋体" w:hAnsi="宋体" w:hint="eastAsia"/>
+          <w:sz w:val="24"/>
+        </w:rPr>
+        <w:t>责项目立项、技术指导与软件设计。同时作为队长，负责统筹整个项目的实施，将项目转化为实际成果，并完成系统介绍书的撰写。</w:t>
+      </w:r>
+      <w:r>
+        <w:rPr>
+          <w:rFonts w:ascii="华文楷体" w:eastAsia="华文楷体" w:hAnsi="华文楷体"/>
+          <w:b/>
+          <w:bCs/>
+          <w:sz w:val="24"/>
+        </w:rPr>
+        <w:tab/>
+      </w:r>
+      <w:r>
+        <w:rPr>
+          <w:rFonts w:ascii="华文楷体" w:eastAsia="华文楷体" w:hAnsi="华文楷体" w:hint="eastAsia"/>
+          <w:b/>
+          <w:bCs/>
+          <w:sz w:val="24"/>
+        </w:rPr>
+        <w:t xml:space="preserve">  </w:t>
       </w:r>
     </w:p>
     <w:p>
       <w:pPr>
         <w:pStyle w:val="ListParagraph"/>
-        <w:ind w:left="360" w:firstLineChars="0" w:firstLine="0"/>
-        <w:rPr>
-          <w:rFonts w:ascii="华文楷体" w:eastAsia="华文楷体" w:hAnsi="华文楷体"/>
-          <w:b/>
-          <w:bCs/>
-          <w:sz w:val="24"/>
-        </w:rPr>
-      </w:pPr>
-      <w:r>
-        <w:rPr>
-          <w:rFonts w:ascii="华文楷体" w:eastAsia="华文楷体" w:hAnsi="华文楷体"/>
-          <w:b/>
-          <w:bCs/>
-          <w:sz w:val="24"/>
-        </w:rPr>
-        <w:tab/>
-      </w:r>
-      <w:r>
-        <w:rPr>
-          <w:rFonts w:ascii="华文楷体" w:eastAsia="华文楷体" w:hAnsi="华文楷体" w:hint="eastAsia"/>
-          <w:b/>
-          <w:bCs/>
-          <w:sz w:val="24"/>
-        </w:rPr>
-        <w:t xml:space="preserve">  </w:t>
-      </w:r>
+        <w:ind w:left="360" w:firstLine="480"/>
+        <w:rPr>
+          <w:rFonts w:ascii="宋体" w:eastAsia="宋体" w:hAnsi="宋体"/>
+          <w:sz w:val="24"/>
+        </w:rPr>
+      </w:pPr>
       <w:r>
         <w:rPr>
           <w:rFonts w:ascii="华文楷体" w:eastAsia="华文楷体" w:hAnsi="华文楷体" w:hint="eastAsia"/>
@@ -2431,7 +2412,21 @@
           <w:rFonts w:ascii="宋体" w:eastAsia="宋体" w:hAnsi="宋体" w:hint="eastAsia"/>
           <w:sz w:val="24"/>
         </w:rPr>
-        <w:t>创新与创业联合会社科部第十</w:t>
+        <w:t>创新与创业联合会</w:t>
+      </w:r>
+      <w:r>
+        <w:rPr>
+          <w:rFonts w:ascii="宋体" w:eastAsia="宋体" w:hAnsi="宋体" w:hint="eastAsia"/>
+          <w:sz w:val="24"/>
+        </w:rPr>
+        <w:t>自科部</w:t>
+      </w:r>
+      <w:r>
+        <w:rPr>
+          <w:rFonts w:ascii="宋体" w:eastAsia="宋体" w:hAnsi="宋体" w:hint="eastAsia"/>
+          <w:sz w:val="24"/>
+        </w:rPr>
+        <w:t>第十</w:t>
       </w:r>
       <w:r>
         <w:rPr>
@@ -2708,7 +2703,15 @@
           <w:rFonts w:ascii="宋体" w:eastAsia="宋体" w:hAnsi="宋体"/>
           <w:sz w:val="24"/>
         </w:rPr>
-        <w:t xml:space="preserve"> / 养殖过程数据、质检报告、物流轨迹等）都被加密记录在区块链上，形成不可篡改的分布式账本。这种透明、可信的追溯方法有效解决了消费者对食品安全的担忧，提升了农产品的信任度和品牌形象，同时也为监管部门提供了更加高效、精准的监管手段，促进整个农业供应链的规范化和标准</w:t>
+        <w:t xml:space="preserve"> / 养殖过程数据、质检报告、物流轨迹等）都被加密记录在区块链上，形成不可篡改的分布式账本。这种透明、可信的追溯方法有效解决了消费者对食品安全的担忧，提升了农产品的信任</w:t>
+      </w:r>
+      <w:r>
+        <w:rPr>
+          <w:rFonts w:ascii="宋体" w:eastAsia="宋体" w:hAnsi="宋体"/>
+          <w:sz w:val="24"/>
+        </w:rPr>
+        <w:lastRenderedPageBreak/>
+        <w:t>度和品牌形象，同时也为监管部门提供了更加高效、精准的监管手段，促进整个农业供应链的规范化和标准</w:t>
       </w:r>
       <w:r>
         <w:rPr>
@@ -3064,6 +3067,7 @@
           <w:rFonts w:ascii="宋体" w:eastAsia="宋体" w:hAnsi="宋体" w:hint="eastAsia"/>
           <w:sz w:val="24"/>
         </w:rPr>
+        <w:lastRenderedPageBreak/>
         <w:t>通过分析，</w:t>
       </w:r>
       <w:r>
@@ -3071,15 +3075,7 @@
           <w:rFonts w:ascii="宋体" w:eastAsia="宋体" w:hAnsi="宋体" w:hint="eastAsia"/>
           <w:sz w:val="24"/>
         </w:rPr>
-        <w:t>搜索引擎占据主导地位，约 60% 的用户通过在百度等搜索引擎输入与绿色有机农产品、农业互联相关的关键词进入平台。社交媒体平台</w:t>
-      </w:r>
-      <w:r>
-        <w:rPr>
-          <w:rFonts w:ascii="宋体" w:eastAsia="宋体" w:hAnsi="宋体" w:hint="eastAsia"/>
-          <w:sz w:val="24"/>
-        </w:rPr>
-        <w:lastRenderedPageBreak/>
-        <w:t>的引流作用也日益凸显，约20% 的用户来自微信、</w:t>
+        <w:t>搜索引擎占据主导地位，约 60% 的用户通过在百度等搜索引擎输入与绿色有机农产品、农业互联相关的关键词进入平台。社交媒体平台的引流作用也日益凸显，约20% 的用户来自微信、</w:t>
       </w:r>
       <w:proofErr w:type="gramStart"/>
       <w:r>
@@ -3422,7 +3418,15 @@
           <w:rFonts w:ascii="宋体" w:eastAsia="宋体" w:hAnsi="宋体"/>
           <w:sz w:val="24"/>
         </w:rPr>
-        <w:t>Vue 采用组件化开发方式，将页面拆分为多个独立的组件。在农业互联项目的 Web 界面中，例如商品列表、商品详情、购物车等功能模块都可以作为独立的组件进行开发。</w:t>
+        <w:t>Vue 采用组件化开发方式，将页面拆分为多个独立的组件。在农业互联项目的 Web 界面中，例如商品列表、商品详情、购物车等功能模块都可以</w:t>
+      </w:r>
+      <w:r>
+        <w:rPr>
+          <w:rFonts w:ascii="宋体" w:eastAsia="宋体" w:hAnsi="宋体"/>
+          <w:sz w:val="24"/>
+        </w:rPr>
+        <w:lastRenderedPageBreak/>
+        <w:t>作为独立的组件进行开发。</w:t>
       </w:r>
     </w:p>
     <w:p>
@@ -3446,15 +3450,7 @@
           <w:rFonts w:ascii="宋体" w:eastAsia="宋体" w:hAnsi="宋体"/>
           <w:sz w:val="24"/>
         </w:rPr>
-        <w:t xml:space="preserve"> HTML 模板、JavaScript 逻辑和 CSS 样式。这种</w:t>
-      </w:r>
-      <w:r>
-        <w:rPr>
-          <w:rFonts w:ascii="宋体" w:eastAsia="宋体" w:hAnsi="宋体"/>
-          <w:sz w:val="24"/>
-        </w:rPr>
-        <w:lastRenderedPageBreak/>
-        <w:t>组件化的方式使得代码的复用性极高，开发效率大幅提升。比如，商品列表组件可以在多个页面中使用，如首页推荐商品列表、分类商品列表等，只需要对组件的属性进行适当调整即可。同时，组件的维护也更加方便，当需要对商品列表的展示方式进行修改时，只需要修改商品列表组件的代码，而不会影响其他组件。</w:t>
+        <w:t xml:space="preserve"> HTML 模板、JavaScript 逻辑和 CSS 样式。这种组件化的方式使得代码的复用性极高，开发效率大幅提升。比如，商品列表组件可以在多个页面中使用，如首页推荐商品列表、分类商品列表等，只需要对组件的属性进行适当调整即可。同时，组件的维护也更加方便，当需要对商品列表的展示方式进行修改时，只需要修改商品列表组件的代码，而不会影响其他组件。</w:t>
       </w:r>
     </w:p>
     <w:p>

</xml_diff>